<commit_message>
Fixed line break error in CameraCapture fn listing
</commit_message>
<xml_diff>
--- a/04. Edge and Web Apps/04. Lab. Hosted Web Apps.docx
+++ b/04. Edge and Web Apps/04. Lab. Hosted Web Apps.docx
@@ -1224,7 +1224,16 @@
         <w:t xml:space="preserve"> are opening up the UWP platform to </w:t>
       </w:r>
       <w:r>
-        <w:t xml:space="preserve">Android, iOS, </w:t>
+        <w:t>developers with a broad range of development skills</w:t>
+      </w:r>
+      <w:r>
+        <w:t>,</w:t>
+      </w:r>
+      <w:r>
+        <w:t xml:space="preserve"> such as</w:t>
+      </w:r>
+      <w:r>
+        <w:t xml:space="preserve"> iOS, </w:t>
       </w:r>
       <w:r>
         <w:t xml:space="preserve">Classic Windows, </w:t>
@@ -2281,27 +2290,14 @@
       <w:r>
         <w:t xml:space="preserve">Figure </w:t>
       </w:r>
-      <w:r>
-        <w:fldChar w:fldCharType="begin"/>
-      </w:r>
-      <w:r>
-        <w:instrText xml:space="preserve"> SEQ Figure \* ARABIC </w:instrText>
-      </w:r>
-      <w:r>
-        <w:fldChar w:fldCharType="separate"/>
-      </w:r>
-      <w:r>
-        <w:rPr>
-          <w:noProof/>
-        </w:rPr>
-        <w:t>1</w:t>
-      </w:r>
-      <w:r>
-        <w:rPr>
-          <w:noProof/>
-        </w:rPr>
-        <w:fldChar w:fldCharType="end"/>
-      </w:r>
+      <w:fldSimple w:instr=" SEQ Figure \* ARABIC ">
+        <w:r>
+          <w:rPr>
+            <w:noProof/>
+          </w:rPr>
+          <w:t>1</w:t>
+        </w:r>
+      </w:fldSimple>
     </w:p>
     <w:p>
       <w:pPr>
@@ -2441,27 +2437,14 @@
       <w:r>
         <w:t xml:space="preserve">Figure </w:t>
       </w:r>
-      <w:r>
-        <w:fldChar w:fldCharType="begin"/>
-      </w:r>
-      <w:r>
-        <w:instrText xml:space="preserve"> SEQ Figure \* ARABIC </w:instrText>
-      </w:r>
-      <w:r>
-        <w:fldChar w:fldCharType="separate"/>
-      </w:r>
-      <w:r>
-        <w:rPr>
-          <w:noProof/>
-        </w:rPr>
-        <w:t>2</w:t>
-      </w:r>
-      <w:r>
-        <w:rPr>
-          <w:noProof/>
-        </w:rPr>
-        <w:fldChar w:fldCharType="end"/>
-      </w:r>
+      <w:fldSimple w:instr=" SEQ Figure \* ARABIC ">
+        <w:r>
+          <w:rPr>
+            <w:noProof/>
+          </w:rPr>
+          <w:t>2</w:t>
+        </w:r>
+      </w:fldSimple>
     </w:p>
     <w:p>
       <w:pPr>
@@ -2603,27 +2586,14 @@
       <w:r>
         <w:t xml:space="preserve">Figure </w:t>
       </w:r>
-      <w:r>
-        <w:fldChar w:fldCharType="begin"/>
-      </w:r>
-      <w:r>
-        <w:instrText xml:space="preserve"> SEQ Figure \* ARABIC </w:instrText>
-      </w:r>
-      <w:r>
-        <w:fldChar w:fldCharType="separate"/>
-      </w:r>
-      <w:r>
-        <w:rPr>
-          <w:noProof/>
-        </w:rPr>
-        <w:t>3</w:t>
-      </w:r>
-      <w:r>
-        <w:rPr>
-          <w:noProof/>
-        </w:rPr>
-        <w:fldChar w:fldCharType="end"/>
-      </w:r>
+      <w:fldSimple w:instr=" SEQ Figure \* ARABIC ">
+        <w:r>
+          <w:rPr>
+            <w:noProof/>
+          </w:rPr>
+          <w:t>3</w:t>
+        </w:r>
+      </w:fldSimple>
     </w:p>
     <w:p>
       <w:pPr>
@@ -2908,27 +2878,14 @@
       <w:r>
         <w:t xml:space="preserve">Figure </w:t>
       </w:r>
-      <w:r>
-        <w:fldChar w:fldCharType="begin"/>
-      </w:r>
-      <w:r>
-        <w:instrText xml:space="preserve"> SEQ Figure \* ARABIC </w:instrText>
-      </w:r>
-      <w:r>
-        <w:fldChar w:fldCharType="separate"/>
-      </w:r>
-      <w:r>
-        <w:rPr>
-          <w:noProof/>
-        </w:rPr>
-        <w:t>4</w:t>
-      </w:r>
-      <w:r>
-        <w:rPr>
-          <w:noProof/>
-        </w:rPr>
-        <w:fldChar w:fldCharType="end"/>
-      </w:r>
+      <w:fldSimple w:instr=" SEQ Figure \* ARABIC ">
+        <w:r>
+          <w:rPr>
+            <w:noProof/>
+          </w:rPr>
+          <w:t>4</w:t>
+        </w:r>
+      </w:fldSimple>
     </w:p>
     <w:p>
       <w:pPr>
@@ -3105,27 +3062,14 @@
       <w:r>
         <w:t xml:space="preserve">Figure </w:t>
       </w:r>
-      <w:r>
-        <w:fldChar w:fldCharType="begin"/>
-      </w:r>
-      <w:r>
-        <w:instrText xml:space="preserve"> SEQ Figure \* ARABIC </w:instrText>
-      </w:r>
-      <w:r>
-        <w:fldChar w:fldCharType="separate"/>
-      </w:r>
-      <w:r>
-        <w:rPr>
-          <w:noProof/>
-        </w:rPr>
-        <w:t>5</w:t>
-      </w:r>
-      <w:r>
-        <w:rPr>
-          <w:noProof/>
-        </w:rPr>
-        <w:fldChar w:fldCharType="end"/>
-      </w:r>
+      <w:fldSimple w:instr=" SEQ Figure \* ARABIC ">
+        <w:r>
+          <w:rPr>
+            <w:noProof/>
+          </w:rPr>
+          <w:t>5</w:t>
+        </w:r>
+      </w:fldSimple>
     </w:p>
     <w:p>
       <w:pPr>
@@ -3417,14 +3361,27 @@
       <w:r>
         <w:t xml:space="preserve">Figure </w:t>
       </w:r>
-      <w:fldSimple w:instr=" SEQ Figure \* ARABIC ">
-        <w:r>
-          <w:rPr>
-            <w:noProof/>
-          </w:rPr>
-          <w:t>6</w:t>
-        </w:r>
-      </w:fldSimple>
+      <w:r>
+        <w:fldChar w:fldCharType="begin"/>
+      </w:r>
+      <w:r>
+        <w:instrText xml:space="preserve"> SEQ Figure \* ARABIC </w:instrText>
+      </w:r>
+      <w:r>
+        <w:fldChar w:fldCharType="separate"/>
+      </w:r>
+      <w:r>
+        <w:rPr>
+          <w:noProof/>
+        </w:rPr>
+        <w:t>6</w:t>
+      </w:r>
+      <w:r>
+        <w:rPr>
+          <w:noProof/>
+        </w:rPr>
+        <w:fldChar w:fldCharType="end"/>
+      </w:r>
     </w:p>
     <w:p>
       <w:pPr>
@@ -3528,14 +3485,27 @@
       <w:r>
         <w:t xml:space="preserve">Figure </w:t>
       </w:r>
-      <w:fldSimple w:instr=" SEQ Figure \* ARABIC ">
-        <w:r>
-          <w:rPr>
-            <w:noProof/>
-          </w:rPr>
-          <w:t>7</w:t>
-        </w:r>
-      </w:fldSimple>
+      <w:r>
+        <w:fldChar w:fldCharType="begin"/>
+      </w:r>
+      <w:r>
+        <w:instrText xml:space="preserve"> SEQ Figure \* ARABIC </w:instrText>
+      </w:r>
+      <w:r>
+        <w:fldChar w:fldCharType="separate"/>
+      </w:r>
+      <w:r>
+        <w:rPr>
+          <w:noProof/>
+        </w:rPr>
+        <w:t>7</w:t>
+      </w:r>
+      <w:r>
+        <w:rPr>
+          <w:noProof/>
+        </w:rPr>
+        <w:fldChar w:fldCharType="end"/>
+      </w:r>
     </w:p>
     <w:p>
       <w:pPr>
@@ -3719,27 +3689,14 @@
       <w:r>
         <w:t xml:space="preserve">Figure </w:t>
       </w:r>
-      <w:r>
-        <w:fldChar w:fldCharType="begin"/>
-      </w:r>
-      <w:r>
-        <w:instrText xml:space="preserve"> SEQ Figure \* ARABIC </w:instrText>
-      </w:r>
-      <w:r>
-        <w:fldChar w:fldCharType="separate"/>
-      </w:r>
-      <w:r>
-        <w:rPr>
-          <w:noProof/>
-        </w:rPr>
-        <w:t>8</w:t>
-      </w:r>
-      <w:r>
-        <w:rPr>
-          <w:noProof/>
-        </w:rPr>
-        <w:fldChar w:fldCharType="end"/>
-      </w:r>
+      <w:fldSimple w:instr=" SEQ Figure \* ARABIC ">
+        <w:r>
+          <w:rPr>
+            <w:noProof/>
+          </w:rPr>
+          <w:t>8</w:t>
+        </w:r>
+      </w:fldSimple>
     </w:p>
     <w:p>
       <w:pPr>
@@ -3860,15 +3817,12 @@
         <w:pStyle w:val="ppCode"/>
       </w:pPr>
       <w:r>
-        <w:t xml:space="preserve">        //Set the format of the picture that's going to be captured (.png,</w:t>
-      </w:r>
-    </w:p>
-    <w:p>
-      <w:pPr>
-        <w:pStyle w:val="ppCode"/>
-      </w:pPr>
-      <w:r>
-        <w:t xml:space="preserve">            .jpg, ...) </w:t>
+        <w:t xml:space="preserve">        //Set the format of the picture to be captured (.png,</w:t>
+      </w:r>
+      <w:bookmarkStart w:id="10" w:name="_GoBack"/>
+      <w:bookmarkEnd w:id="10"/>
+      <w:r>
+        <w:t xml:space="preserve"> .jpg, ...) </w:t>
       </w:r>
     </w:p>
     <w:p>
@@ -4118,14 +4072,27 @@
       <w:r>
         <w:t xml:space="preserve">Figure </w:t>
       </w:r>
-      <w:fldSimple w:instr=" SEQ Figure \* ARABIC ">
-        <w:r>
-          <w:rPr>
-            <w:noProof/>
-          </w:rPr>
-          <w:t>9</w:t>
-        </w:r>
-      </w:fldSimple>
+      <w:r>
+        <w:fldChar w:fldCharType="begin"/>
+      </w:r>
+      <w:r>
+        <w:instrText xml:space="preserve"> SEQ Figure \* ARABIC </w:instrText>
+      </w:r>
+      <w:r>
+        <w:fldChar w:fldCharType="separate"/>
+      </w:r>
+      <w:r>
+        <w:rPr>
+          <w:noProof/>
+        </w:rPr>
+        <w:t>9</w:t>
+      </w:r>
+      <w:r>
+        <w:rPr>
+          <w:noProof/>
+        </w:rPr>
+        <w:fldChar w:fldCharType="end"/>
+      </w:r>
     </w:p>
     <w:p>
       <w:pPr>
@@ -4179,7 +4146,7 @@
       <w:pPr>
         <w:pStyle w:val="ppProcedureStart"/>
       </w:pPr>
-      <w:bookmarkStart w:id="10" w:name="_Toc432482284"/>
+      <w:bookmarkStart w:id="11" w:name="_Toc432482284"/>
       <w:r>
         <w:t>Task 4</w:t>
       </w:r>
@@ -4192,7 +4159,7 @@
       <w:r>
         <w:t xml:space="preserve"> and Live Tiles</w:t>
       </w:r>
-      <w:bookmarkEnd w:id="10"/>
+      <w:bookmarkEnd w:id="11"/>
     </w:p>
     <w:p>
       <w:pPr>
@@ -4564,27 +4531,14 @@
       <w:r>
         <w:t xml:space="preserve">Figure </w:t>
       </w:r>
-      <w:r>
-        <w:fldChar w:fldCharType="begin"/>
-      </w:r>
-      <w:r>
-        <w:instrText xml:space="preserve"> SEQ Figure \* ARABIC </w:instrText>
-      </w:r>
-      <w:r>
-        <w:fldChar w:fldCharType="separate"/>
-      </w:r>
-      <w:r>
-        <w:rPr>
-          <w:noProof/>
-        </w:rPr>
-        <w:t>10</w:t>
-      </w:r>
-      <w:r>
-        <w:rPr>
-          <w:noProof/>
-        </w:rPr>
-        <w:fldChar w:fldCharType="end"/>
-      </w:r>
+      <w:fldSimple w:instr=" SEQ Figure \* ARABIC ">
+        <w:r>
+          <w:rPr>
+            <w:noProof/>
+          </w:rPr>
+          <w:t>10</w:t>
+        </w:r>
+      </w:fldSimple>
     </w:p>
     <w:p>
       <w:pPr>
@@ -4682,30 +4636,14 @@
       <w:r>
         <w:t xml:space="preserve">Figure </w:t>
       </w:r>
-      <w:r>
-        <w:fldChar w:fldCharType="begin"/>
-      </w:r>
-      <w:r>
-        <w:instrText xml:space="preserve"> SEQ Figure \</w:instrText>
-      </w:r>
-      <w:r>
-        <w:instrText xml:space="preserve">* ARABIC </w:instrText>
-      </w:r>
-      <w:r>
-        <w:fldChar w:fldCharType="separate"/>
-      </w:r>
-      <w:r>
-        <w:rPr>
-          <w:noProof/>
-        </w:rPr>
-        <w:t>11</w:t>
-      </w:r>
-      <w:r>
-        <w:rPr>
-          <w:noProof/>
-        </w:rPr>
-        <w:fldChar w:fldCharType="end"/>
-      </w:r>
+      <w:fldSimple w:instr=" SEQ Figure \* ARABIC ">
+        <w:r>
+          <w:rPr>
+            <w:noProof/>
+          </w:rPr>
+          <w:t>11</w:t>
+        </w:r>
+      </w:fldSimple>
     </w:p>
     <w:p>
       <w:pPr>
@@ -4870,27 +4808,14 @@
       <w:r>
         <w:t xml:space="preserve">Figure </w:t>
       </w:r>
-      <w:r>
-        <w:fldChar w:fldCharType="begin"/>
-      </w:r>
-      <w:r>
-        <w:instrText xml:space="preserve"> SEQ Figure \* ARABIC </w:instrText>
-      </w:r>
-      <w:r>
-        <w:fldChar w:fldCharType="separate"/>
-      </w:r>
-      <w:r>
-        <w:rPr>
-          <w:noProof/>
-        </w:rPr>
-        <w:t>12</w:t>
-      </w:r>
-      <w:r>
-        <w:rPr>
-          <w:noProof/>
-        </w:rPr>
-        <w:fldChar w:fldCharType="end"/>
-      </w:r>
+      <w:fldSimple w:instr=" SEQ Figure \* ARABIC ">
+        <w:r>
+          <w:rPr>
+            <w:noProof/>
+          </w:rPr>
+          <w:t>12</w:t>
+        </w:r>
+      </w:fldSimple>
     </w:p>
     <w:p>
       <w:pPr>
@@ -5042,14 +4967,27 @@
       <w:r>
         <w:t xml:space="preserve">Figure </w:t>
       </w:r>
-      <w:fldSimple w:instr=" SEQ Figure \* ARABIC ">
-        <w:r>
-          <w:rPr>
-            <w:noProof/>
-          </w:rPr>
-          <w:t>13</w:t>
-        </w:r>
-      </w:fldSimple>
+      <w:r>
+        <w:fldChar w:fldCharType="begin"/>
+      </w:r>
+      <w:r>
+        <w:instrText xml:space="preserve"> SEQ Figure \* ARABIC </w:instrText>
+      </w:r>
+      <w:r>
+        <w:fldChar w:fldCharType="separate"/>
+      </w:r>
+      <w:r>
+        <w:rPr>
+          <w:noProof/>
+        </w:rPr>
+        <w:t>13</w:t>
+      </w:r>
+      <w:r>
+        <w:rPr>
+          <w:noProof/>
+        </w:rPr>
+        <w:fldChar w:fldCharType="end"/>
+      </w:r>
     </w:p>
     <w:p>
       <w:pPr>
@@ -5607,14 +5545,27 @@
       <w:r>
         <w:t xml:space="preserve">Figure </w:t>
       </w:r>
-      <w:fldSimple w:instr=" SEQ Figure \* ARABIC ">
-        <w:r>
-          <w:rPr>
-            <w:noProof/>
-          </w:rPr>
-          <w:t>14</w:t>
-        </w:r>
-      </w:fldSimple>
+      <w:r>
+        <w:fldChar w:fldCharType="begin"/>
+      </w:r>
+      <w:r>
+        <w:instrText xml:space="preserve"> SEQ Figure \* ARABIC </w:instrText>
+      </w:r>
+      <w:r>
+        <w:fldChar w:fldCharType="separate"/>
+      </w:r>
+      <w:r>
+        <w:rPr>
+          <w:noProof/>
+        </w:rPr>
+        <w:t>14</w:t>
+      </w:r>
+      <w:r>
+        <w:rPr>
+          <w:noProof/>
+        </w:rPr>
+        <w:fldChar w:fldCharType="end"/>
+      </w:r>
     </w:p>
     <w:p>
       <w:pPr>
@@ -5710,7 +5661,7 @@
       <w:pPr>
         <w:pStyle w:val="ppProcedureStart"/>
       </w:pPr>
-      <w:bookmarkStart w:id="11" w:name="_Toc432482285"/>
+      <w:bookmarkStart w:id="12" w:name="_Toc432482285"/>
       <w:r>
         <w:t>Task 4</w:t>
       </w:r>
@@ -5723,7 +5674,7 @@
       <w:r>
         <w:t xml:space="preserve"> features</w:t>
       </w:r>
-      <w:bookmarkEnd w:id="11"/>
+      <w:bookmarkEnd w:id="12"/>
     </w:p>
     <w:p>
       <w:pPr>
@@ -5761,8 +5712,6 @@
           <w:b/>
         </w:rPr>
       </w:pPr>
-      <w:bookmarkStart w:id="12" w:name="_GoBack"/>
-      <w:bookmarkEnd w:id="12"/>
       <w:r>
         <w:rPr>
           <w:b/>
@@ -6584,7 +6533,7 @@
           <w:rPr>
             <w:noProof/>
           </w:rPr>
-          <w:t>18</w:t>
+          <w:t>11</w:t>
         </w:r>
         <w:r>
           <w:rPr>
@@ -10675,6 +10624,7 @@
     <w:rsid w:val="001D4292"/>
     <w:rsid w:val="002170B0"/>
     <w:rsid w:val="002348A7"/>
+    <w:rsid w:val="002823D0"/>
     <w:rsid w:val="00284245"/>
     <w:rsid w:val="002A38AA"/>
     <w:rsid w:val="002C4FAA"/>
@@ -11624,7 +11574,7 @@
 </file>
 
 <file path=customXml/itemProps1.xml><?xml version="1.0" encoding="utf-8"?>
-<ds:datastoreItem xmlns:ds="http://schemas.openxmlformats.org/officeDocument/2006/customXml" ds:itemID="{6DB0E955-694F-453D-A97B-8FC2B48EFB4D}">
+<ds:datastoreItem xmlns:ds="http://schemas.openxmlformats.org/officeDocument/2006/customXml" ds:itemID="{D9A5DDB2-2DF6-4801-8A7F-F2FE59270C44}">
   <ds:schemaRefs>
     <ds:schemaRef ds:uri="http://schemas.openxmlformats.org/officeDocument/2006/bibliography"/>
   </ds:schemaRefs>

</xml_diff>